<commit_message>
Intalacion de Herramientas  Angular
</commit_message>
<xml_diff>
--- a/Instalacion de Herramientas angular.docx
+++ b/Instalacion de Herramientas angular.docx
@@ -21,17 +21,7 @@
           <w:szCs w:val="44"/>
           <w:shd w:val="clear" w:color="auto" w:fill="1C1D1F"/>
         </w:rPr>
-        <w:t xml:space="preserve">126: </w:t>
-      </w:r>
-      <w:r>
-        <w:rPr>
-          <w:rFonts w:ascii="Segoe UI" w:hAnsi="Segoe UI" w:cs="Segoe UI"/>
-          <w:color w:val="FFFFFF"/>
-          <w:sz w:val="44"/>
-          <w:szCs w:val="44"/>
-          <w:shd w:val="clear" w:color="auto" w:fill="1C1D1F"/>
-        </w:rPr>
-        <w:t xml:space="preserve">Instalación de </w:t>
+        <w:t xml:space="preserve">126: Instalación de </w:t>
       </w:r>
       <w:proofErr w:type="spellStart"/>
       <w:r>
@@ -122,7 +112,412 @@
         </w:r>
       </w:hyperlink>
     </w:p>
+    <w:p>
+      <w:pPr>
+        <w:jc w:val="center"/>
+        <w:rPr>
+          <w:rFonts w:ascii="Segoe UI" w:hAnsi="Segoe UI" w:cs="Segoe UI"/>
+          <w:color w:val="FFFFFF"/>
+          <w:shd w:val="clear" w:color="auto" w:fill="1C1D1F"/>
+        </w:rPr>
+      </w:pPr>
+      <w:r>
+        <w:rPr>
+          <w:rFonts w:ascii="Segoe UI" w:hAnsi="Segoe UI" w:cs="Segoe UI"/>
+          <w:color w:val="FFFFFF"/>
+          <w:shd w:val="clear" w:color="auto" w:fill="1C1D1F"/>
+        </w:rPr>
+        <w:t>Instalación de Angular</w:t>
+      </w:r>
+    </w:p>
+    <w:p>
+      <w:pPr>
+        <w:pStyle w:val="Prrafodelista"/>
+        <w:numPr>
+          <w:ilvl w:val="0"/>
+          <w:numId w:val="2"/>
+        </w:numPr>
+      </w:pPr>
+      <w:r>
+        <w:t xml:space="preserve">Instalación </w:t>
+      </w:r>
+    </w:p>
+    <w:p>
+      <w:pPr>
+        <w:ind w:left="360"/>
+      </w:pPr>
+      <w:hyperlink r:id="rId6" w:history="1">
+        <w:r>
+          <w:rPr>
+            <w:rStyle w:val="Hipervnculo"/>
+          </w:rPr>
+          <w:t>https://www.freecodecamp.org/news/how-to-install-angular-on-windows-a-guide-to-angular-cli-node-js-and-build-tools/</w:t>
+        </w:r>
+      </w:hyperlink>
+      <w:r>
+        <w:t xml:space="preserve"> </w:t>
+      </w:r>
+    </w:p>
+    <w:p>
+      <w:pPr>
+        <w:pStyle w:val="Prrafodelista"/>
+        <w:numPr>
+          <w:ilvl w:val="0"/>
+          <w:numId w:val="2"/>
+        </w:numPr>
+      </w:pPr>
+      <w:r>
+        <w:t>Pegar comandos en</w:t>
+      </w:r>
+      <w:r>
+        <w:t xml:space="preserve"> </w:t>
+      </w:r>
+      <w:r>
+        <w:t>Windows PowerShell</w:t>
+      </w:r>
+      <w:r>
+        <w:t xml:space="preserve"> de </w:t>
+      </w:r>
+      <w:proofErr w:type="spellStart"/>
+      <w:r>
+        <w:t>instalacion</w:t>
+      </w:r>
+      <w:proofErr w:type="spellEnd"/>
+    </w:p>
+    <w:p>
+      <w:pPr>
+        <w:pStyle w:val="Prrafodelista"/>
+        <w:numPr>
+          <w:ilvl w:val="0"/>
+          <w:numId w:val="2"/>
+        </w:numPr>
+      </w:pPr>
+      <w:proofErr w:type="spellStart"/>
+      <w:r>
+        <w:t>npm</w:t>
+      </w:r>
+      <w:proofErr w:type="spellEnd"/>
+      <w:r>
+        <w:t xml:space="preserve"> </w:t>
+      </w:r>
+      <w:proofErr w:type="spellStart"/>
+      <w:r>
+        <w:t>install</w:t>
+      </w:r>
+      <w:proofErr w:type="spellEnd"/>
+      <w:r>
+        <w:t xml:space="preserve"> @angular/cli</w:t>
+      </w:r>
+    </w:p>
+    <w:p>
+      <w:pPr>
+        <w:pStyle w:val="Prrafodelista"/>
+        <w:numPr>
+          <w:ilvl w:val="1"/>
+          <w:numId w:val="2"/>
+        </w:numPr>
+      </w:pPr>
+      <w:r>
+        <w:t>Ojo si da error y no carga el servicio para angular debo ejecutar el siguiente comando</w:t>
+      </w:r>
+    </w:p>
+    <w:p>
+      <w:pPr>
+        <w:pStyle w:val="Prrafodelista"/>
+        <w:numPr>
+          <w:ilvl w:val="2"/>
+          <w:numId w:val="2"/>
+        </w:numPr>
+      </w:pPr>
+      <w:proofErr w:type="spellStart"/>
+      <w:r>
+        <w:t>G</w:t>
+      </w:r>
+      <w:r>
+        <w:t>et-ExecutionPolicy</w:t>
+      </w:r>
+      <w:proofErr w:type="spellEnd"/>
+    </w:p>
+    <w:p>
+      <w:pPr>
+        <w:pStyle w:val="Prrafodelista"/>
+        <w:numPr>
+          <w:ilvl w:val="2"/>
+          <w:numId w:val="2"/>
+        </w:numPr>
+      </w:pPr>
+      <w:r>
+        <w:t>Set-</w:t>
+      </w:r>
+      <w:proofErr w:type="spellStart"/>
+      <w:r>
+        <w:t>ExecutionPolicy</w:t>
+      </w:r>
+      <w:proofErr w:type="spellEnd"/>
+      <w:r>
+        <w:t xml:space="preserve"> </w:t>
+      </w:r>
+      <w:proofErr w:type="spellStart"/>
+      <w:r>
+        <w:t>Unrestricted</w:t>
+      </w:r>
+      <w:proofErr w:type="spellEnd"/>
+    </w:p>
+    <w:p>
+      <w:pPr>
+        <w:pStyle w:val="Prrafodelista"/>
+        <w:numPr>
+          <w:ilvl w:val="2"/>
+          <w:numId w:val="2"/>
+        </w:numPr>
+      </w:pPr>
+      <w:r>
+        <w:t>Si no funciona ejecutar estos comandos</w:t>
+      </w:r>
+    </w:p>
+    <w:p>
+      <w:pPr>
+        <w:pStyle w:val="Prrafodelista"/>
+        <w:numPr>
+          <w:ilvl w:val="3"/>
+          <w:numId w:val="2"/>
+        </w:numPr>
+      </w:pPr>
+      <w:r>
+        <w:t>Set-</w:t>
+      </w:r>
+      <w:proofErr w:type="spellStart"/>
+      <w:r>
+        <w:t>ExecutionPolicy</w:t>
+      </w:r>
+      <w:proofErr w:type="spellEnd"/>
+      <w:r>
+        <w:t xml:space="preserve"> -</w:t>
+      </w:r>
+      <w:proofErr w:type="spellStart"/>
+      <w:r>
+        <w:t>Scope</w:t>
+      </w:r>
+      <w:proofErr w:type="spellEnd"/>
+      <w:r>
+        <w:t xml:space="preserve"> </w:t>
+      </w:r>
+      <w:proofErr w:type="spellStart"/>
+      <w:r>
+        <w:t>CurrentUser</w:t>
+      </w:r>
+      <w:proofErr w:type="spellEnd"/>
+    </w:p>
+    <w:p>
+      <w:pPr>
+        <w:pStyle w:val="Prrafodelista"/>
+        <w:numPr>
+          <w:ilvl w:val="3"/>
+          <w:numId w:val="2"/>
+        </w:numPr>
+      </w:pPr>
+      <w:proofErr w:type="spellStart"/>
+      <w:r>
+        <w:t>Unrestricted</w:t>
+      </w:r>
+      <w:proofErr w:type="spellEnd"/>
+    </w:p>
+    <w:p>
+      <w:pPr>
+        <w:pStyle w:val="Prrafodelista"/>
+        <w:numPr>
+          <w:ilvl w:val="1"/>
+          <w:numId w:val="2"/>
+        </w:numPr>
+        <w:rPr>
+          <w:rStyle w:val="CdigoHTML"/>
+          <w:rFonts w:asciiTheme="minorHAnsi" w:eastAsiaTheme="minorHAnsi" w:hAnsiTheme="minorHAnsi" w:cstheme="minorBidi"/>
+          <w:sz w:val="22"/>
+          <w:szCs w:val="22"/>
+        </w:rPr>
+      </w:pPr>
+      <w:r>
+        <w:rPr>
+          <w:rStyle w:val="CdigoHTML"/>
+          <w:rFonts w:asciiTheme="minorHAnsi" w:eastAsiaTheme="minorHAnsi" w:hAnsiTheme="minorHAnsi" w:cstheme="minorBidi"/>
+          <w:sz w:val="22"/>
+          <w:szCs w:val="22"/>
+        </w:rPr>
+        <w:t xml:space="preserve">ng </w:t>
+      </w:r>
+      <w:r>
+        <w:rPr>
+          <w:rStyle w:val="CdigoHTML"/>
+          <w:rFonts w:asciiTheme="minorHAnsi" w:eastAsiaTheme="minorHAnsi" w:hAnsiTheme="minorHAnsi" w:cstheme="minorBidi"/>
+          <w:sz w:val="22"/>
+          <w:szCs w:val="22"/>
+        </w:rPr>
+        <w:t>versión</w:t>
+      </w:r>
+    </w:p>
+    <w:p>
+      <w:pPr>
+        <w:pStyle w:val="Prrafodelista"/>
+        <w:numPr>
+          <w:ilvl w:val="1"/>
+          <w:numId w:val="2"/>
+        </w:numPr>
+      </w:pPr>
+      <w:r>
+        <w:rPr>
+          <w:rStyle w:val="CdigoHTML"/>
+          <w:rFonts w:asciiTheme="minorHAnsi" w:eastAsiaTheme="minorHAnsi" w:hAnsiTheme="minorHAnsi" w:cstheme="minorBidi"/>
+          <w:sz w:val="22"/>
+          <w:szCs w:val="22"/>
+        </w:rPr>
+        <w:t xml:space="preserve">ng </w:t>
+      </w:r>
+      <w:proofErr w:type="spellStart"/>
+      <w:r>
+        <w:rPr>
+          <w:rStyle w:val="token"/>
+        </w:rPr>
+        <w:t>help</w:t>
+      </w:r>
+      <w:proofErr w:type="spellEnd"/>
+    </w:p>
     <w:p/>
+    <w:p>
+      <w:r>
+        <w:rPr>
+          <w:noProof/>
+        </w:rPr>
+        <w:lastRenderedPageBreak/>
+        <w:drawing>
+          <wp:inline distT="0" distB="0" distL="0" distR="0" wp14:anchorId="4C275BA5" wp14:editId="19C14400">
+            <wp:extent cx="5112623" cy="5762625"/>
+            <wp:effectExtent l="0" t="0" r="0" b="0"/>
+            <wp:docPr id="1" name="Imagen 1"/>
+            <wp:cNvGraphicFramePr>
+              <a:graphicFrameLocks xmlns:a="http://schemas.openxmlformats.org/drawingml/2006/main" noChangeAspect="1"/>
+            </wp:cNvGraphicFramePr>
+            <a:graphic xmlns:a="http://schemas.openxmlformats.org/drawingml/2006/main">
+              <a:graphicData uri="http://schemas.openxmlformats.org/drawingml/2006/picture">
+                <pic:pic xmlns:pic="http://schemas.openxmlformats.org/drawingml/2006/picture">
+                  <pic:nvPicPr>
+                    <pic:cNvPr id="1" name=""/>
+                    <pic:cNvPicPr/>
+                  </pic:nvPicPr>
+                  <pic:blipFill>
+                    <a:blip r:embed="rId7"/>
+                    <a:stretch>
+                      <a:fillRect/>
+                    </a:stretch>
+                  </pic:blipFill>
+                  <pic:spPr>
+                    <a:xfrm>
+                      <a:off x="0" y="0"/>
+                      <a:ext cx="5133219" cy="5785839"/>
+                    </a:xfrm>
+                    <a:prstGeom prst="rect">
+                      <a:avLst/>
+                    </a:prstGeom>
+                  </pic:spPr>
+                </pic:pic>
+              </a:graphicData>
+            </a:graphic>
+          </wp:inline>
+        </w:drawing>
+      </w:r>
+      <w:r>
+        <w:rPr>
+          <w:noProof/>
+        </w:rPr>
+        <w:t xml:space="preserve"> </w:t>
+      </w:r>
+      <w:r>
+        <w:rPr>
+          <w:noProof/>
+        </w:rPr>
+        <w:drawing>
+          <wp:inline distT="0" distB="0" distL="0" distR="0" wp14:anchorId="11C069A5" wp14:editId="19931756">
+            <wp:extent cx="5098538" cy="2298700"/>
+            <wp:effectExtent l="0" t="0" r="6985" b="6350"/>
+            <wp:docPr id="2" name="Imagen 2"/>
+            <wp:cNvGraphicFramePr>
+              <a:graphicFrameLocks xmlns:a="http://schemas.openxmlformats.org/drawingml/2006/main" noChangeAspect="1"/>
+            </wp:cNvGraphicFramePr>
+            <a:graphic xmlns:a="http://schemas.openxmlformats.org/drawingml/2006/main">
+              <a:graphicData uri="http://schemas.openxmlformats.org/drawingml/2006/picture">
+                <pic:pic xmlns:pic="http://schemas.openxmlformats.org/drawingml/2006/picture">
+                  <pic:nvPicPr>
+                    <pic:cNvPr id="1" name=""/>
+                    <pic:cNvPicPr/>
+                  </pic:nvPicPr>
+                  <pic:blipFill>
+                    <a:blip r:embed="rId8"/>
+                    <a:stretch>
+                      <a:fillRect/>
+                    </a:stretch>
+                  </pic:blipFill>
+                  <pic:spPr>
+                    <a:xfrm>
+                      <a:off x="0" y="0"/>
+                      <a:ext cx="5106208" cy="2302158"/>
+                    </a:xfrm>
+                    <a:prstGeom prst="rect">
+                      <a:avLst/>
+                    </a:prstGeom>
+                  </pic:spPr>
+                </pic:pic>
+              </a:graphicData>
+            </a:graphic>
+          </wp:inline>
+        </w:drawing>
+      </w:r>
+      <w:r>
+        <w:rPr>
+          <w:noProof/>
+        </w:rPr>
+        <w:t xml:space="preserve"> </w:t>
+      </w:r>
+      <w:r>
+        <w:rPr>
+          <w:noProof/>
+        </w:rPr>
+        <w:lastRenderedPageBreak/>
+        <w:drawing>
+          <wp:inline distT="0" distB="0" distL="0" distR="0" wp14:anchorId="59B25934" wp14:editId="7DC0B7A2">
+            <wp:extent cx="5943600" cy="5993765"/>
+            <wp:effectExtent l="0" t="0" r="0" b="6985"/>
+            <wp:docPr id="3" name="Imagen 3"/>
+            <wp:cNvGraphicFramePr>
+              <a:graphicFrameLocks xmlns:a="http://schemas.openxmlformats.org/drawingml/2006/main" noChangeAspect="1"/>
+            </wp:cNvGraphicFramePr>
+            <a:graphic xmlns:a="http://schemas.openxmlformats.org/drawingml/2006/main">
+              <a:graphicData uri="http://schemas.openxmlformats.org/drawingml/2006/picture">
+                <pic:pic xmlns:pic="http://schemas.openxmlformats.org/drawingml/2006/picture">
+                  <pic:nvPicPr>
+                    <pic:cNvPr id="1" name=""/>
+                    <pic:cNvPicPr/>
+                  </pic:nvPicPr>
+                  <pic:blipFill>
+                    <a:blip r:embed="rId9"/>
+                    <a:stretch>
+                      <a:fillRect/>
+                    </a:stretch>
+                  </pic:blipFill>
+                  <pic:spPr>
+                    <a:xfrm>
+                      <a:off x="0" y="0"/>
+                      <a:ext cx="5943600" cy="5993765"/>
+                    </a:xfrm>
+                    <a:prstGeom prst="rect">
+                      <a:avLst/>
+                    </a:prstGeom>
+                  </pic:spPr>
+                </pic:pic>
+              </a:graphicData>
+            </a:graphic>
+          </wp:inline>
+        </w:drawing>
+      </w:r>
+    </w:p>
     <w:sectPr>
       <w:pgSz w:w="12240" w:h="15840"/>
       <w:pgMar w:top="1440" w:right="1440" w:bottom="1440" w:left="1440" w:header="708" w:footer="708" w:gutter="0"/>
@@ -136,6 +531,95 @@
 <file path=word/numbering.xml><?xml version="1.0" encoding="utf-8"?>
 <w:numbering xmlns:wpc="http://schemas.microsoft.com/office/word/2010/wordprocessingCanvas" xmlns:cx="http://schemas.microsoft.com/office/drawing/2014/chartex" xmlns:cx1="http://schemas.microsoft.com/office/drawing/2015/9/8/chartex" xmlns:cx2="http://schemas.microsoft.com/office/drawing/2015/10/21/chartex" xmlns:cx3="http://schemas.microsoft.com/office/drawing/2016/5/9/chartex" xmlns:cx4="http://schemas.microsoft.com/office/drawing/2016/5/10/chartex" xmlns:cx5="http://schemas.microsoft.com/office/drawing/2016/5/11/chartex" xmlns:cx6="http://schemas.microsoft.com/office/drawing/2016/5/12/chartex" xmlns:cx7="http://schemas.microsoft.com/office/drawing/2016/5/13/chartex" xmlns:cx8="http://schemas.microsoft.com/office/drawing/2016/5/14/chartex" xmlns:mc="http://schemas.openxmlformats.org/markup-compatibility/2006" xmlns:aink="http://schemas.microsoft.com/office/drawing/2016/ink" xmlns:am3d="http://schemas.microsoft.com/office/drawing/2017/model3d" xmlns:o="urn:schemas-microsoft-com:office:office" xmlns:r="http://schemas.openxmlformats.org/officeDocument/2006/relationships" xmlns:m="http://schemas.openxmlformats.org/officeDocument/2006/math" xmlns:v="urn:schemas-microsoft-com:vml" xmlns:wp14="http://schemas.microsoft.com/office/word/2010/wordprocessingDrawing" xmlns:wp="http://schemas.openxmlformats.org/drawingml/2006/wordprocessingDrawing" xmlns:w10="urn:schemas-microsoft-com:office:word" xmlns:w="http://schemas.openxmlformats.org/wordprocessingml/2006/main" xmlns:w14="http://schemas.microsoft.com/office/word/2010/wordml" xmlns:w15="http://schemas.microsoft.com/office/word/2012/wordml" xmlns:w16cex="http://schemas.microsoft.com/office/word/2018/wordml/cex" xmlns:w16cid="http://schemas.microsoft.com/office/word/2016/wordml/cid" xmlns:w16="http://schemas.microsoft.com/office/word/2018/wordml" xmlns:w16sdtdh="http://schemas.microsoft.com/office/word/2020/wordml/sdtdatahash" xmlns:w16se="http://schemas.microsoft.com/office/word/2015/wordml/symex" xmlns:wpg="http://schemas.microsoft.com/office/word/2010/wordprocessingGroup" xmlns:wpi="http://schemas.microsoft.com/office/word/2010/wordprocessingInk" xmlns:wne="http://schemas.microsoft.com/office/word/2006/wordml" xmlns:wps="http://schemas.microsoft.com/office/word/2010/wordprocessingShape" mc:Ignorable="w14 w15 w16se w16cid w16 w16cex w16sdtdh wp14">
   <w:abstractNum w:abstractNumId="0" w15:restartNumberingAfterBreak="0">
+    <w:nsid w:val="357626E9"/>
+    <w:multiLevelType w:val="hybridMultilevel"/>
+    <w:tmpl w:val="2F0AF7E8"/>
+    <w:lvl w:ilvl="0" w:tplc="240A000F">
+      <w:start w:val="1"/>
+      <w:numFmt w:val="decimal"/>
+      <w:lvlText w:val="%1."/>
+      <w:lvlJc w:val="left"/>
+      <w:pPr>
+        <w:ind w:left="720" w:hanging="360"/>
+      </w:pPr>
+      <w:rPr>
+        <w:rFonts w:hint="default"/>
+      </w:rPr>
+    </w:lvl>
+    <w:lvl w:ilvl="1" w:tplc="240A0019">
+      <w:start w:val="1"/>
+      <w:numFmt w:val="lowerLetter"/>
+      <w:lvlText w:val="%2."/>
+      <w:lvlJc w:val="left"/>
+      <w:pPr>
+        <w:ind w:left="1440" w:hanging="360"/>
+      </w:pPr>
+    </w:lvl>
+    <w:lvl w:ilvl="2" w:tplc="240A001B">
+      <w:start w:val="1"/>
+      <w:numFmt w:val="lowerRoman"/>
+      <w:lvlText w:val="%3."/>
+      <w:lvlJc w:val="right"/>
+      <w:pPr>
+        <w:ind w:left="2160" w:hanging="180"/>
+      </w:pPr>
+    </w:lvl>
+    <w:lvl w:ilvl="3" w:tplc="240A000F">
+      <w:start w:val="1"/>
+      <w:numFmt w:val="decimal"/>
+      <w:lvlText w:val="%4."/>
+      <w:lvlJc w:val="left"/>
+      <w:pPr>
+        <w:ind w:left="2880" w:hanging="360"/>
+      </w:pPr>
+    </w:lvl>
+    <w:lvl w:ilvl="4" w:tplc="240A0019" w:tentative="1">
+      <w:start w:val="1"/>
+      <w:numFmt w:val="lowerLetter"/>
+      <w:lvlText w:val="%5."/>
+      <w:lvlJc w:val="left"/>
+      <w:pPr>
+        <w:ind w:left="3600" w:hanging="360"/>
+      </w:pPr>
+    </w:lvl>
+    <w:lvl w:ilvl="5" w:tplc="240A001B" w:tentative="1">
+      <w:start w:val="1"/>
+      <w:numFmt w:val="lowerRoman"/>
+      <w:lvlText w:val="%6."/>
+      <w:lvlJc w:val="right"/>
+      <w:pPr>
+        <w:ind w:left="4320" w:hanging="180"/>
+      </w:pPr>
+    </w:lvl>
+    <w:lvl w:ilvl="6" w:tplc="240A000F" w:tentative="1">
+      <w:start w:val="1"/>
+      <w:numFmt w:val="decimal"/>
+      <w:lvlText w:val="%7."/>
+      <w:lvlJc w:val="left"/>
+      <w:pPr>
+        <w:ind w:left="5040" w:hanging="360"/>
+      </w:pPr>
+    </w:lvl>
+    <w:lvl w:ilvl="7" w:tplc="240A0019" w:tentative="1">
+      <w:start w:val="1"/>
+      <w:numFmt w:val="lowerLetter"/>
+      <w:lvlText w:val="%8."/>
+      <w:lvlJc w:val="left"/>
+      <w:pPr>
+        <w:ind w:left="5760" w:hanging="360"/>
+      </w:pPr>
+    </w:lvl>
+    <w:lvl w:ilvl="8" w:tplc="240A001B" w:tentative="1">
+      <w:start w:val="1"/>
+      <w:numFmt w:val="lowerRoman"/>
+      <w:lvlText w:val="%9."/>
+      <w:lvlJc w:val="right"/>
+      <w:pPr>
+        <w:ind w:left="6480" w:hanging="180"/>
+      </w:pPr>
+    </w:lvl>
+  </w:abstractNum>
+  <w:abstractNum w:abstractNumId="1" w15:restartNumberingAfterBreak="0">
     <w:nsid w:val="51352961"/>
     <w:multiLevelType w:val="hybridMultilevel"/>
     <w:tmpl w:val="C21EA282"/>
@@ -225,6 +709,9 @@
     </w:lvl>
   </w:abstractNum>
   <w:num w:numId="1">
+    <w:abstractNumId w:val="1"/>
+  </w:num>
+  <w:num w:numId="2">
     <w:abstractNumId w:val="0"/>
   </w:num>
 </w:numbering>
@@ -629,10 +1116,30 @@
     <w:name w:val="Normal"/>
     <w:qFormat/>
   </w:style>
+  <w:style w:type="paragraph" w:styleId="Ttulo1">
+    <w:name w:val="heading 1"/>
+    <w:basedOn w:val="Normal"/>
+    <w:next w:val="Normal"/>
+    <w:link w:val="Ttulo1Car"/>
+    <w:uiPriority w:val="9"/>
+    <w:qFormat/>
+    <w:rsid w:val="007E7848"/>
+    <w:pPr>
+      <w:keepNext/>
+      <w:keepLines/>
+      <w:spacing w:before="240" w:after="0"/>
+      <w:outlineLvl w:val="0"/>
+    </w:pPr>
+    <w:rPr>
+      <w:rFonts w:asciiTheme="majorHAnsi" w:eastAsiaTheme="majorEastAsia" w:hAnsiTheme="majorHAnsi" w:cstheme="majorBidi"/>
+      <w:color w:val="2F5496" w:themeColor="accent1" w:themeShade="BF"/>
+      <w:sz w:val="32"/>
+      <w:szCs w:val="32"/>
+    </w:rPr>
+  </w:style>
   <w:style w:type="character" w:default="1" w:styleId="Fuentedeprrafopredeter">
     <w:name w:val="Default Paragraph Font"/>
     <w:uiPriority w:val="1"/>
-    <w:semiHidden/>
     <w:unhideWhenUsed/>
   </w:style>
   <w:style w:type="table" w:default="1" w:styleId="Tablanormal">
@@ -698,6 +1205,87 @@
       <w:color w:val="605E5C"/>
       <w:shd w:val="clear" w:color="auto" w:fill="E1DFDD"/>
     </w:rPr>
+  </w:style>
+  <w:style w:type="character" w:customStyle="1" w:styleId="Ttulo1Car">
+    <w:name w:val="Título 1 Car"/>
+    <w:basedOn w:val="Fuentedeprrafopredeter"/>
+    <w:link w:val="Ttulo1"/>
+    <w:uiPriority w:val="9"/>
+    <w:rsid w:val="007E7848"/>
+    <w:rPr>
+      <w:rFonts w:asciiTheme="majorHAnsi" w:eastAsiaTheme="majorEastAsia" w:hAnsiTheme="majorHAnsi" w:cstheme="majorBidi"/>
+      <w:color w:val="2F5496" w:themeColor="accent1" w:themeShade="BF"/>
+      <w:sz w:val="32"/>
+      <w:szCs w:val="32"/>
+    </w:rPr>
+  </w:style>
+  <w:style w:type="paragraph" w:styleId="HTMLconformatoprevio">
+    <w:name w:val="HTML Preformatted"/>
+    <w:basedOn w:val="Normal"/>
+    <w:link w:val="HTMLconformatoprevioCar"/>
+    <w:uiPriority w:val="99"/>
+    <w:semiHidden/>
+    <w:unhideWhenUsed/>
+    <w:rsid w:val="00A8081A"/>
+    <w:pPr>
+      <w:tabs>
+        <w:tab w:val="left" w:pos="916"/>
+        <w:tab w:val="left" w:pos="1832"/>
+        <w:tab w:val="left" w:pos="2748"/>
+        <w:tab w:val="left" w:pos="3664"/>
+        <w:tab w:val="left" w:pos="4580"/>
+        <w:tab w:val="left" w:pos="5496"/>
+        <w:tab w:val="left" w:pos="6412"/>
+        <w:tab w:val="left" w:pos="7328"/>
+        <w:tab w:val="left" w:pos="8244"/>
+        <w:tab w:val="left" w:pos="9160"/>
+        <w:tab w:val="left" w:pos="10076"/>
+        <w:tab w:val="left" w:pos="10992"/>
+        <w:tab w:val="left" w:pos="11908"/>
+        <w:tab w:val="left" w:pos="12824"/>
+        <w:tab w:val="left" w:pos="13740"/>
+        <w:tab w:val="left" w:pos="14656"/>
+      </w:tabs>
+      <w:spacing w:after="0" w:line="240" w:lineRule="auto"/>
+    </w:pPr>
+    <w:rPr>
+      <w:rFonts w:ascii="Courier New" w:eastAsia="Times New Roman" w:hAnsi="Courier New" w:cs="Courier New"/>
+      <w:sz w:val="20"/>
+      <w:szCs w:val="20"/>
+      <w:lang w:eastAsia="es-CO"/>
+    </w:rPr>
+  </w:style>
+  <w:style w:type="character" w:customStyle="1" w:styleId="HTMLconformatoprevioCar">
+    <w:name w:val="HTML con formato previo Car"/>
+    <w:basedOn w:val="Fuentedeprrafopredeter"/>
+    <w:link w:val="HTMLconformatoprevio"/>
+    <w:uiPriority w:val="99"/>
+    <w:semiHidden/>
+    <w:rsid w:val="00A8081A"/>
+    <w:rPr>
+      <w:rFonts w:ascii="Courier New" w:eastAsia="Times New Roman" w:hAnsi="Courier New" w:cs="Courier New"/>
+      <w:sz w:val="20"/>
+      <w:szCs w:val="20"/>
+      <w:lang w:eastAsia="es-CO"/>
+    </w:rPr>
+  </w:style>
+  <w:style w:type="character" w:styleId="CdigoHTML">
+    <w:name w:val="HTML Code"/>
+    <w:basedOn w:val="Fuentedeprrafopredeter"/>
+    <w:uiPriority w:val="99"/>
+    <w:semiHidden/>
+    <w:unhideWhenUsed/>
+    <w:rsid w:val="00A8081A"/>
+    <w:rPr>
+      <w:rFonts w:ascii="Courier New" w:eastAsia="Times New Roman" w:hAnsi="Courier New" w:cs="Courier New"/>
+      <w:sz w:val="20"/>
+      <w:szCs w:val="20"/>
+    </w:rPr>
+  </w:style>
+  <w:style w:type="character" w:customStyle="1" w:styleId="token">
+    <w:name w:val="token"/>
+    <w:basedOn w:val="Fuentedeprrafopredeter"/>
+    <w:rsid w:val="00A8081A"/>
   </w:style>
 </w:styles>
 </file>

</xml_diff>